<commit_message>
project plan: research Q, related work
</commit_message>
<xml_diff>
--- a/1. Governance/Data Management Plan (DMP) form.docx
+++ b/1. Governance/Data Management Plan (DMP) form.docx
@@ -117,7 +117,29 @@
                 <w:sz w:val="20"/>
                 <w:szCs w:val="20"/>
               </w:rPr>
-              <w:t xml:space="preserve">Answer all questions </w:t>
+              <w:t xml:space="preserve">Answer all </w:t>
+            </w:r>
+            <w:proofErr w:type="gramStart"/>
+            <w:r>
+              <w:rPr>
+                <w:rFonts w:ascii="Verdana" w:hAnsi="Verdana" w:cstheme="minorHAnsi"/>
+                <w:i/>
+                <w:iCs/>
+                <w:sz w:val="20"/>
+                <w:szCs w:val="20"/>
+              </w:rPr>
+              <w:t>questions</w:t>
+            </w:r>
+            <w:proofErr w:type="gramEnd"/>
+            <w:r>
+              <w:rPr>
+                <w:rFonts w:ascii="Verdana" w:hAnsi="Verdana" w:cstheme="minorHAnsi"/>
+                <w:i/>
+                <w:iCs/>
+                <w:sz w:val="20"/>
+                <w:szCs w:val="20"/>
+              </w:rPr>
+              <w:t xml:space="preserve"> </w:t>
             </w:r>
           </w:p>
           <w:p>
@@ -280,6 +302,38 @@
               </w:rPr>
               <w:t xml:space="preserve"> </w:t>
             </w:r>
+            <w:r>
+              <w:rPr>
+                <w:rFonts w:ascii="Verdana" w:hAnsi="Verdana" w:cstheme="minorHAnsi"/>
+                <w:sz w:val="20"/>
+                <w:szCs w:val="20"/>
+              </w:rPr>
+              <w:t xml:space="preserve">Ting-Chun Chen </w:t>
+            </w:r>
+            <w:r>
+              <w:rPr>
+                <w:rFonts w:ascii="Verdana" w:hAnsi="Verdana" w:cstheme="minorHAnsi"/>
+                <w:sz w:val="20"/>
+                <w:szCs w:val="20"/>
+              </w:rPr>
+              <w:t xml:space="preserve">NLP </w:t>
+            </w:r>
+            <w:r>
+              <w:rPr>
+                <w:rFonts w:ascii="Verdana" w:hAnsi="Verdana" w:cstheme="minorHAnsi"/>
+                <w:sz w:val="20"/>
+                <w:szCs w:val="20"/>
+              </w:rPr>
+              <w:t xml:space="preserve">summer project </w:t>
+            </w:r>
+            <w:r>
+              <w:rPr>
+                <w:rFonts w:ascii="Verdana" w:hAnsi="Verdana" w:cstheme="minorHAnsi"/>
+                <w:sz w:val="20"/>
+                <w:szCs w:val="20"/>
+              </w:rPr>
+              <w:t>dataset</w:t>
+            </w:r>
           </w:p>
           <w:p>
             <w:pPr>
@@ -493,7 +547,7 @@
                 <w:sz w:val="20"/>
                 <w:szCs w:val="20"/>
               </w:rPr>
-              <w:t>Name of Principal Investigator (PI) or supervisor</w:t>
+              <w:t>Ian Knight</w:t>
             </w:r>
           </w:p>
           <w:p>
@@ -545,17 +599,7 @@
                 <w:sz w:val="20"/>
                 <w:szCs w:val="20"/>
               </w:rPr>
-              <w:t xml:space="preserve"> Research </w:t>
-            </w:r>
-            <w:r>
-              <w:rPr>
-                <w:rFonts w:ascii="Verdana" w:hAnsi="Verdana" w:cstheme="minorHAnsi"/>
-                <w:i/>
-                <w:iCs/>
-                <w:sz w:val="20"/>
-                <w:szCs w:val="20"/>
-              </w:rPr>
-              <w:t>(change if other)</w:t>
+              <w:t xml:space="preserve"> Research</w:t>
             </w:r>
           </w:p>
         </w:tc>
@@ -689,39 +733,81 @@
                 <w:sz w:val="20"/>
                 <w:szCs w:val="20"/>
               </w:rPr>
-              <w:t>Name</w:t>
-            </w:r>
-            <w:r>
-              <w:rPr>
-                <w:rFonts w:ascii="Verdana" w:hAnsi="Verdana" w:cstheme="minorHAnsi"/>
-                <w:sz w:val="20"/>
-                <w:szCs w:val="20"/>
-              </w:rPr>
-              <w:t>(s) of</w:t>
-            </w:r>
-            <w:r>
-              <w:rPr>
-                <w:rFonts w:ascii="Verdana" w:hAnsi="Verdana" w:cstheme="minorHAnsi"/>
-                <w:sz w:val="20"/>
-                <w:szCs w:val="20"/>
-              </w:rPr>
-              <w:t xml:space="preserve"> the members of staff </w:t>
-            </w:r>
-            <w:r>
-              <w:rPr>
-                <w:rFonts w:ascii="Verdana" w:hAnsi="Verdana" w:cstheme="minorHAnsi"/>
-                <w:sz w:val="20"/>
-                <w:szCs w:val="20"/>
-              </w:rPr>
-              <w:t xml:space="preserve">or students </w:t>
-            </w:r>
-            <w:r>
-              <w:rPr>
-                <w:rFonts w:ascii="Verdana" w:hAnsi="Verdana" w:cstheme="minorHAnsi"/>
-                <w:sz w:val="20"/>
-                <w:szCs w:val="20"/>
-              </w:rPr>
-              <w:t>who will look after the data and their responsibilities (e.g., X person will collect the data, Y will pre-process the data, Z will analyse the data, etc.)</w:t>
+              <w:t xml:space="preserve">Ting-Chun Chen </w:t>
+            </w:r>
+            <w:r>
+              <w:rPr>
+                <w:rFonts w:ascii="Verdana" w:hAnsi="Verdana" w:cstheme="minorHAnsi"/>
+                <w:sz w:val="20"/>
+                <w:szCs w:val="20"/>
+              </w:rPr>
+              <w:t>will collect</w:t>
+            </w:r>
+            <w:r>
+              <w:rPr>
+                <w:rFonts w:ascii="Verdana" w:hAnsi="Verdana" w:cstheme="minorHAnsi"/>
+                <w:sz w:val="20"/>
+                <w:szCs w:val="20"/>
+              </w:rPr>
+              <w:t xml:space="preserve">, </w:t>
+            </w:r>
+            <w:r>
+              <w:rPr>
+                <w:rFonts w:ascii="Verdana" w:hAnsi="Verdana" w:cstheme="minorHAnsi"/>
+                <w:sz w:val="20"/>
+                <w:szCs w:val="20"/>
+              </w:rPr>
+              <w:t>process</w:t>
+            </w:r>
+            <w:r>
+              <w:rPr>
+                <w:rFonts w:ascii="Verdana" w:hAnsi="Verdana" w:cstheme="minorHAnsi"/>
+                <w:sz w:val="20"/>
+                <w:szCs w:val="20"/>
+              </w:rPr>
+              <w:t>, manage,</w:t>
+            </w:r>
+            <w:r>
+              <w:rPr>
+                <w:rFonts w:ascii="Verdana" w:hAnsi="Verdana" w:cstheme="minorHAnsi"/>
+                <w:sz w:val="20"/>
+                <w:szCs w:val="20"/>
+              </w:rPr>
+              <w:t xml:space="preserve"> </w:t>
+            </w:r>
+            <w:proofErr w:type="gramStart"/>
+            <w:r>
+              <w:rPr>
+                <w:rFonts w:ascii="Verdana" w:hAnsi="Verdana" w:cstheme="minorHAnsi"/>
+                <w:sz w:val="20"/>
+                <w:szCs w:val="20"/>
+              </w:rPr>
+              <w:t>analyse</w:t>
+            </w:r>
+            <w:proofErr w:type="gramEnd"/>
+            <w:r>
+              <w:rPr>
+                <w:rFonts w:ascii="Verdana" w:hAnsi="Verdana" w:cstheme="minorHAnsi"/>
+                <w:sz w:val="20"/>
+                <w:szCs w:val="20"/>
+              </w:rPr>
+              <w:t xml:space="preserve"> and report</w:t>
+            </w:r>
+            <w:r>
+              <w:rPr>
+                <w:rFonts w:ascii="Verdana" w:hAnsi="Verdana" w:cstheme="minorHAnsi"/>
+                <w:sz w:val="20"/>
+                <w:szCs w:val="20"/>
+              </w:rPr>
+              <w:t xml:space="preserve"> the data</w:t>
+            </w:r>
+            <w:r>
+              <w:rPr>
+                <w:rFonts w:ascii="Verdana" w:hAnsi="Verdana" w:cstheme="minorHAnsi"/>
+                <w:sz w:val="20"/>
+                <w:szCs w:val="20"/>
+              </w:rPr>
+              <w:t>.</w:t>
             </w:r>
           </w:p>
         </w:tc>
@@ -834,23 +920,15 @@
                 <w:sz w:val="20"/>
                 <w:szCs w:val="20"/>
               </w:rPr>
-              <w:t xml:space="preserve">Name(s) of the members of </w:t>
-            </w:r>
-            <w:r>
-              <w:rPr>
-                <w:rFonts w:ascii="Verdana" w:hAnsi="Verdana" w:cstheme="minorHAnsi"/>
-                <w:sz w:val="20"/>
-                <w:szCs w:val="20"/>
-              </w:rPr>
-              <w:t>staff or students who will use the data</w:t>
-            </w:r>
-            <w:r>
-              <w:rPr>
-                <w:rFonts w:ascii="Verdana" w:hAnsi="Verdana" w:cstheme="minorHAnsi"/>
-                <w:sz w:val="20"/>
-                <w:szCs w:val="20"/>
-              </w:rPr>
-              <w:t xml:space="preserve"> in conducting and reporting the research</w:t>
+              <w:t>Ian Knight</w:t>
+            </w:r>
+            <w:r>
+              <w:rPr>
+                <w:rFonts w:ascii="Verdana" w:hAnsi="Verdana" w:cstheme="minorHAnsi"/>
+                <w:sz w:val="20"/>
+                <w:szCs w:val="20"/>
+              </w:rPr>
+              <w:t xml:space="preserve"> may review the data and reports.</w:t>
             </w:r>
           </w:p>
           <w:p>
@@ -945,7 +1023,31 @@
                 <w:sz w:val="16"/>
                 <w:szCs w:val="16"/>
               </w:rPr>
-              <w:t xml:space="preserve">Only UoN staff can be data owners, stewards or users; any </w:t>
+              <w:t xml:space="preserve">Only UoN staff can be data owners, </w:t>
+            </w:r>
+            <w:proofErr w:type="gramStart"/>
+            <w:r>
+              <w:rPr>
+                <w:rFonts w:ascii="Verdana" w:hAnsi="Verdana" w:cstheme="minorHAnsi"/>
+                <w:bCs/>
+                <w:i/>
+                <w:iCs/>
+                <w:sz w:val="16"/>
+                <w:szCs w:val="16"/>
+              </w:rPr>
+              <w:t>stewards</w:t>
+            </w:r>
+            <w:proofErr w:type="gramEnd"/>
+            <w:r>
+              <w:rPr>
+                <w:rFonts w:ascii="Verdana" w:hAnsi="Verdana" w:cstheme="minorHAnsi"/>
+                <w:bCs/>
+                <w:i/>
+                <w:iCs/>
+                <w:sz w:val="16"/>
+                <w:szCs w:val="16"/>
+              </w:rPr>
+              <w:t xml:space="preserve"> or users; any </w:t>
             </w:r>
             <w:r>
               <w:rPr>
@@ -1193,7 +1295,69 @@
                 <w:sz w:val="16"/>
                 <w:szCs w:val="16"/>
               </w:rPr>
-              <w:t xml:space="preserve"> that supports your proposed use of the data</w:t>
+              <w:t xml:space="preserve"> that supports your proposed use of the </w:t>
+            </w:r>
+            <w:proofErr w:type="gramStart"/>
+            <w:r>
+              <w:rPr>
+                <w:rFonts w:ascii="Verdana" w:hAnsi="Verdana" w:cstheme="minorHAnsi"/>
+                <w:i/>
+                <w:iCs/>
+                <w:sz w:val="16"/>
+                <w:szCs w:val="16"/>
+              </w:rPr>
+              <w:t>data</w:t>
+            </w:r>
+            <w:proofErr w:type="gramEnd"/>
+          </w:p>
+          <w:p>
+            <w:pPr>
+              <w:rPr>
+                <w:rFonts w:ascii="Verdana" w:hAnsi="Verdana" w:cstheme="minorHAnsi"/>
+                <w:sz w:val="16"/>
+                <w:szCs w:val="16"/>
+              </w:rPr>
+            </w:pPr>
+          </w:p>
+          <w:p>
+            <w:pPr>
+              <w:rPr>
+                <w:rFonts w:ascii="Verdana" w:hAnsi="Verdana" w:cstheme="minorHAnsi"/>
+                <w:sz w:val="20"/>
+                <w:szCs w:val="20"/>
+              </w:rPr>
+            </w:pPr>
+            <w:r>
+              <w:rPr>
+                <w:rFonts w:ascii="Verdana" w:hAnsi="Verdana" w:cstheme="minorHAnsi"/>
+                <w:sz w:val="20"/>
+                <w:szCs w:val="20"/>
+              </w:rPr>
+              <w:t>No personal data will be used or obtained. All data is</w:t>
+            </w:r>
+            <w:r>
+              <w:rPr>
+                <w:rFonts w:ascii="Verdana" w:hAnsi="Verdana" w:cstheme="minorHAnsi"/>
+                <w:sz w:val="20"/>
+                <w:szCs w:val="20"/>
+              </w:rPr>
+              <w:t xml:space="preserve"> collected from </w:t>
+            </w:r>
+            <w:r>
+              <w:rPr>
+                <w:rFonts w:ascii="Verdana" w:hAnsi="Verdana" w:cstheme="minorHAnsi"/>
+                <w:sz w:val="20"/>
+                <w:szCs w:val="20"/>
+              </w:rPr>
+              <w:t>published articles</w:t>
+            </w:r>
+            <w:r>
+              <w:rPr>
+                <w:rFonts w:ascii="Verdana" w:hAnsi="Verdana" w:cstheme="minorHAnsi"/>
+                <w:sz w:val="20"/>
+                <w:szCs w:val="20"/>
+              </w:rPr>
+              <w:t>.</w:t>
             </w:r>
           </w:p>
           <w:p>
@@ -1404,8 +1568,20 @@
                 <w:sz w:val="16"/>
                 <w:szCs w:val="16"/>
               </w:rPr>
-              <w:t>on University</w:t>
-            </w:r>
+              <w:t xml:space="preserve">on </w:t>
+            </w:r>
+            <w:proofErr w:type="gramStart"/>
+            <w:r>
+              <w:rPr>
+                <w:rFonts w:ascii="Verdana" w:hAnsi="Verdana" w:cstheme="minorHAnsi"/>
+                <w:i/>
+                <w:iCs/>
+                <w:sz w:val="16"/>
+                <w:szCs w:val="16"/>
+              </w:rPr>
+              <w:t>University</w:t>
+            </w:r>
+            <w:proofErr w:type="gramEnd"/>
             <w:r>
               <w:rPr>
                 <w:rFonts w:ascii="Verdana" w:hAnsi="Verdana" w:cstheme="minorHAnsi"/>
@@ -1474,76 +1650,239 @@
                 <w:sz w:val="16"/>
                 <w:szCs w:val="16"/>
               </w:rPr>
+              <w:t xml:space="preserve"> O365</w:t>
+            </w:r>
+            <w:r>
+              <w:rPr>
+                <w:rFonts w:ascii="Verdana" w:hAnsi="Verdana" w:cstheme="minorHAnsi"/>
+                <w:i/>
+                <w:iCs/>
+                <w:sz w:val="16"/>
+                <w:szCs w:val="16"/>
+              </w:rPr>
+              <w:t xml:space="preserve"> account if possible</w:t>
+            </w:r>
+            <w:r>
+              <w:rPr>
+                <w:rFonts w:ascii="Verdana" w:hAnsi="Verdana" w:cstheme="minorHAnsi"/>
+                <w:i/>
+                <w:iCs/>
+                <w:sz w:val="16"/>
+                <w:szCs w:val="16"/>
+              </w:rPr>
+              <w:t xml:space="preserve"> (see Section 7 for software </w:t>
+            </w:r>
+            <w:r>
+              <w:rPr>
+                <w:rFonts w:ascii="Verdana" w:hAnsi="Verdana" w:cstheme="minorHAnsi"/>
+                <w:i/>
+                <w:iCs/>
+                <w:sz w:val="16"/>
+                <w:szCs w:val="16"/>
+              </w:rPr>
+              <w:t>repositories</w:t>
+            </w:r>
+            <w:r>
+              <w:rPr>
+                <w:rFonts w:ascii="Verdana" w:hAnsi="Verdana" w:cstheme="minorHAnsi"/>
+                <w:i/>
+                <w:iCs/>
+                <w:sz w:val="16"/>
+                <w:szCs w:val="16"/>
+              </w:rPr>
+              <w:t>, etc.)</w:t>
+            </w:r>
+          </w:p>
+          <w:p>
+            <w:pPr>
+              <w:rPr>
+                <w:rFonts w:ascii="Verdana" w:hAnsi="Verdana" w:cstheme="minorHAnsi"/>
+                <w:b/>
+                <w:bCs/>
+                <w:sz w:val="20"/>
+                <w:szCs w:val="20"/>
+              </w:rPr>
+            </w:pPr>
+          </w:p>
+          <w:p>
+            <w:pPr>
+              <w:rPr>
+                <w:rFonts w:ascii="Verdana" w:hAnsi="Verdana" w:cstheme="minorHAnsi"/>
+                <w:sz w:val="20"/>
+                <w:szCs w:val="20"/>
+              </w:rPr>
+            </w:pPr>
+            <w:r>
+              <w:rPr>
+                <w:rFonts w:ascii="Verdana" w:hAnsi="Verdana" w:cstheme="minorHAnsi"/>
+                <w:sz w:val="20"/>
+                <w:szCs w:val="20"/>
+              </w:rPr>
+              <w:t>University O365 OneDrive folder dedicated to this project.</w:t>
+            </w:r>
+          </w:p>
+          <w:p>
+            <w:pPr>
+              <w:rPr>
+                <w:rFonts w:ascii="Verdana" w:hAnsi="Verdana" w:cstheme="minorHAnsi"/>
+                <w:b/>
+                <w:bCs/>
+                <w:sz w:val="20"/>
+                <w:szCs w:val="20"/>
+              </w:rPr>
+            </w:pPr>
+          </w:p>
+          <w:p>
+            <w:pPr>
+              <w:rPr>
+                <w:rFonts w:ascii="Verdana" w:hAnsi="Verdana" w:cstheme="minorHAnsi"/>
+                <w:b/>
+                <w:bCs/>
+                <w:sz w:val="20"/>
+                <w:szCs w:val="20"/>
+              </w:rPr>
+            </w:pPr>
+            <w:r>
+              <w:rPr>
+                <w:rFonts w:ascii="Verdana" w:hAnsi="Verdana" w:cstheme="minorHAnsi"/>
+                <w:b/>
+                <w:bCs/>
+                <w:sz w:val="20"/>
+                <w:szCs w:val="20"/>
+              </w:rPr>
+              <w:t>4</w:t>
+            </w:r>
+            <w:r>
+              <w:rPr>
+                <w:rFonts w:ascii="Verdana" w:hAnsi="Verdana" w:cstheme="minorHAnsi"/>
+                <w:b/>
+                <w:bCs/>
+                <w:sz w:val="20"/>
+                <w:szCs w:val="20"/>
+              </w:rPr>
+              <w:t xml:space="preserve">.2 </w:t>
+            </w:r>
+            <w:r>
+              <w:rPr>
+                <w:rFonts w:ascii="Verdana" w:hAnsi="Verdana" w:cstheme="minorHAnsi"/>
+                <w:b/>
+                <w:bCs/>
+                <w:sz w:val="20"/>
+                <w:szCs w:val="20"/>
+              </w:rPr>
+              <w:t>Ho</w:t>
+            </w:r>
+            <w:r>
+              <w:rPr>
+                <w:rFonts w:ascii="Verdana" w:hAnsi="Verdana" w:cstheme="minorHAnsi"/>
+                <w:b/>
+                <w:bCs/>
+                <w:sz w:val="20"/>
+                <w:szCs w:val="20"/>
+              </w:rPr>
+              <w:t>w</w:t>
+            </w:r>
+            <w:r>
+              <w:rPr>
+                <w:rFonts w:ascii="Verdana" w:hAnsi="Verdana" w:cstheme="minorHAnsi"/>
+                <w:b/>
+                <w:bCs/>
+                <w:sz w:val="20"/>
+                <w:szCs w:val="20"/>
+              </w:rPr>
+              <w:t xml:space="preserve"> will</w:t>
+            </w:r>
+            <w:r>
+              <w:rPr>
+                <w:rFonts w:ascii="Verdana" w:hAnsi="Verdana" w:cstheme="minorHAnsi"/>
+                <w:b/>
+                <w:bCs/>
+                <w:sz w:val="20"/>
+                <w:szCs w:val="20"/>
+              </w:rPr>
               <w:t xml:space="preserve"> </w:t>
             </w:r>
             <w:r>
               <w:rPr>
                 <w:rFonts w:ascii="Verdana" w:hAnsi="Verdana" w:cstheme="minorHAnsi"/>
-                <w:i/>
-                <w:iCs/>
-                <w:sz w:val="16"/>
-                <w:szCs w:val="16"/>
-              </w:rPr>
-              <w:t>O365</w:t>
-            </w:r>
-            <w:r>
-              <w:rPr>
-                <w:rFonts w:ascii="Verdana" w:hAnsi="Verdana" w:cstheme="minorHAnsi"/>
-                <w:i/>
-                <w:iCs/>
-                <w:sz w:val="16"/>
-                <w:szCs w:val="16"/>
-              </w:rPr>
-              <w:t xml:space="preserve"> account if possible</w:t>
-            </w:r>
-            <w:r>
-              <w:rPr>
-                <w:rFonts w:ascii="Verdana" w:hAnsi="Verdana" w:cstheme="minorHAnsi"/>
-                <w:i/>
-                <w:iCs/>
-                <w:sz w:val="16"/>
-                <w:szCs w:val="16"/>
-              </w:rPr>
-              <w:t xml:space="preserve"> (see Section 7 for software </w:t>
-            </w:r>
-            <w:r>
-              <w:rPr>
-                <w:rFonts w:ascii="Verdana" w:hAnsi="Verdana" w:cstheme="minorHAnsi"/>
-                <w:i/>
-                <w:iCs/>
-                <w:sz w:val="16"/>
-                <w:szCs w:val="16"/>
-              </w:rPr>
-              <w:t>repositories</w:t>
-            </w:r>
-            <w:r>
-              <w:rPr>
-                <w:rFonts w:ascii="Verdana" w:hAnsi="Verdana" w:cstheme="minorHAnsi"/>
-                <w:i/>
-                <w:iCs/>
-                <w:sz w:val="16"/>
-                <w:szCs w:val="16"/>
-              </w:rPr>
-              <w:t>, etc.)</w:t>
-            </w:r>
-          </w:p>
-          <w:p>
-            <w:pPr>
-              <w:rPr>
-                <w:rFonts w:ascii="Verdana" w:hAnsi="Verdana" w:cstheme="minorHAnsi"/>
-                <w:b/>
-                <w:bCs/>
-                <w:sz w:val="20"/>
-                <w:szCs w:val="20"/>
-              </w:rPr>
-            </w:pPr>
-          </w:p>
-          <w:p>
-            <w:pPr>
-              <w:rPr>
-                <w:rFonts w:ascii="Verdana" w:hAnsi="Verdana" w:cstheme="minorHAnsi"/>
-                <w:b/>
-                <w:bCs/>
+                <w:b/>
+                <w:bCs/>
+                <w:sz w:val="20"/>
+                <w:szCs w:val="20"/>
+              </w:rPr>
+              <w:t>physical</w:t>
+            </w:r>
+            <w:r>
+              <w:rPr>
+                <w:rFonts w:ascii="Verdana" w:hAnsi="Verdana" w:cstheme="minorHAnsi"/>
+                <w:b/>
+                <w:bCs/>
+                <w:sz w:val="20"/>
+                <w:szCs w:val="20"/>
+              </w:rPr>
+              <w:t xml:space="preserve"> data </w:t>
+            </w:r>
+            <w:r>
+              <w:rPr>
+                <w:rFonts w:ascii="Verdana" w:hAnsi="Verdana" w:cstheme="minorHAnsi"/>
+                <w:b/>
+                <w:bCs/>
+                <w:sz w:val="20"/>
+                <w:szCs w:val="20"/>
+              </w:rPr>
+              <w:t xml:space="preserve">(e.g., paper forms) </w:t>
+            </w:r>
+            <w:r>
+              <w:rPr>
+                <w:rFonts w:ascii="Verdana" w:hAnsi="Verdana" w:cstheme="minorHAnsi"/>
+                <w:b/>
+                <w:bCs/>
+                <w:sz w:val="20"/>
+                <w:szCs w:val="20"/>
+              </w:rPr>
+              <w:t>be secure</w:t>
+            </w:r>
+            <w:r>
+              <w:rPr>
+                <w:rFonts w:ascii="Verdana" w:hAnsi="Verdana" w:cstheme="minorHAnsi"/>
+                <w:b/>
+                <w:bCs/>
+                <w:sz w:val="20"/>
+                <w:szCs w:val="20"/>
+              </w:rPr>
+              <w:t>d?</w:t>
+            </w:r>
+          </w:p>
+          <w:p>
+            <w:pPr>
+              <w:rPr>
+                <w:rFonts w:ascii="Verdana" w:hAnsi="Verdana" w:cstheme="minorHAnsi"/>
+                <w:sz w:val="20"/>
+                <w:szCs w:val="20"/>
+              </w:rPr>
+            </w:pPr>
+          </w:p>
+          <w:p>
+            <w:pPr>
+              <w:rPr>
+                <w:rFonts w:ascii="Verdana" w:hAnsi="Verdana" w:cstheme="minorHAnsi"/>
+                <w:sz w:val="20"/>
+                <w:szCs w:val="20"/>
+              </w:rPr>
+            </w:pPr>
+            <w:r>
+              <w:rPr>
+                <w:rFonts w:ascii="Verdana" w:hAnsi="Verdana" w:cstheme="minorHAnsi"/>
+                <w:sz w:val="20"/>
+                <w:szCs w:val="20"/>
+              </w:rPr>
+              <w:t>N/A</w:t>
+            </w:r>
+          </w:p>
+          <w:p>
+            <w:pPr>
+              <w:rPr>
+                <w:rFonts w:ascii="Verdana" w:hAnsi="Verdana" w:cstheme="minorHAnsi"/>
                 <w:sz w:val="20"/>
                 <w:szCs w:val="20"/>
               </w:rPr>
@@ -1577,37 +1916,17 @@
                 <w:sz w:val="20"/>
                 <w:szCs w:val="20"/>
               </w:rPr>
-              <w:t xml:space="preserve">.2 </w:t>
-            </w:r>
-            <w:r>
-              <w:rPr>
-                <w:rFonts w:ascii="Verdana" w:hAnsi="Verdana" w:cstheme="minorHAnsi"/>
-                <w:b/>
-                <w:bCs/>
-                <w:sz w:val="20"/>
-                <w:szCs w:val="20"/>
-              </w:rPr>
-              <w:t>Ho</w:t>
-            </w:r>
-            <w:r>
-              <w:rPr>
-                <w:rFonts w:ascii="Verdana" w:hAnsi="Verdana" w:cstheme="minorHAnsi"/>
-                <w:b/>
-                <w:bCs/>
-                <w:sz w:val="20"/>
-                <w:szCs w:val="20"/>
-              </w:rPr>
-              <w:t>w</w:t>
-            </w:r>
-            <w:r>
-              <w:rPr>
-                <w:rFonts w:ascii="Verdana" w:hAnsi="Verdana" w:cstheme="minorHAnsi"/>
-                <w:b/>
-                <w:bCs/>
-                <w:sz w:val="20"/>
-                <w:szCs w:val="20"/>
-              </w:rPr>
-              <w:t xml:space="preserve"> will</w:t>
+              <w:t xml:space="preserve">.3. </w:t>
+            </w:r>
+            <w:r>
+              <w:rPr>
+                <w:rFonts w:ascii="Verdana" w:hAnsi="Verdana" w:cstheme="minorHAnsi"/>
+                <w:b/>
+                <w:bCs/>
+                <w:sz w:val="20"/>
+                <w:szCs w:val="20"/>
+              </w:rPr>
+              <w:t>How will you</w:t>
             </w:r>
             <w:r>
               <w:rPr>
@@ -1627,73 +1946,94 @@
                 <w:sz w:val="20"/>
                 <w:szCs w:val="20"/>
               </w:rPr>
-              <w:t>physical</w:t>
-            </w:r>
-            <w:r>
-              <w:rPr>
-                <w:rFonts w:ascii="Verdana" w:hAnsi="Verdana" w:cstheme="minorHAnsi"/>
-                <w:b/>
-                <w:bCs/>
-                <w:sz w:val="20"/>
-                <w:szCs w:val="20"/>
-              </w:rPr>
-              <w:t xml:space="preserve"> data </w:t>
-            </w:r>
-            <w:r>
-              <w:rPr>
-                <w:rFonts w:ascii="Verdana" w:hAnsi="Verdana" w:cstheme="minorHAnsi"/>
-                <w:b/>
-                <w:bCs/>
-                <w:sz w:val="20"/>
-                <w:szCs w:val="20"/>
-              </w:rPr>
-              <w:t xml:space="preserve">(e.g., paper forms) </w:t>
-            </w:r>
-            <w:r>
-              <w:rPr>
-                <w:rFonts w:ascii="Verdana" w:hAnsi="Verdana" w:cstheme="minorHAnsi"/>
-                <w:b/>
-                <w:bCs/>
-                <w:sz w:val="20"/>
-                <w:szCs w:val="20"/>
-              </w:rPr>
-              <w:t>be secure</w:t>
-            </w:r>
-            <w:r>
-              <w:rPr>
-                <w:rFonts w:ascii="Verdana" w:hAnsi="Verdana" w:cstheme="minorHAnsi"/>
-                <w:b/>
-                <w:bCs/>
-                <w:sz w:val="20"/>
-                <w:szCs w:val="20"/>
-              </w:rPr>
-              <w:t>d?</w:t>
-            </w:r>
-          </w:p>
-          <w:p>
-            <w:pPr>
-              <w:rPr>
-                <w:rFonts w:ascii="Verdana" w:hAnsi="Verdana" w:cstheme="minorHAnsi"/>
-                <w:sz w:val="20"/>
-                <w:szCs w:val="20"/>
-              </w:rPr>
-            </w:pPr>
-          </w:p>
-          <w:p>
-            <w:pPr>
-              <w:rPr>
-                <w:rFonts w:ascii="Verdana" w:hAnsi="Verdana" w:cstheme="minorHAnsi"/>
-                <w:sz w:val="20"/>
-                <w:szCs w:val="20"/>
-              </w:rPr>
-            </w:pPr>
-          </w:p>
-          <w:p>
-            <w:pPr>
-              <w:rPr>
-                <w:rFonts w:ascii="Verdana" w:hAnsi="Verdana" w:cstheme="minorHAnsi"/>
-                <w:b/>
-                <w:bCs/>
+              <w:t>ensure only authorised users have access to the data</w:t>
+            </w:r>
+            <w:r>
+              <w:rPr>
+                <w:rFonts w:ascii="Verdana" w:hAnsi="Verdana" w:cstheme="minorHAnsi"/>
+                <w:b/>
+                <w:bCs/>
+                <w:sz w:val="20"/>
+                <w:szCs w:val="20"/>
+              </w:rPr>
+              <w:t>?</w:t>
+            </w:r>
+          </w:p>
+          <w:p>
+            <w:pPr>
+              <w:rPr>
+                <w:rFonts w:ascii="Verdana" w:hAnsi="Verdana" w:cstheme="minorHAnsi"/>
+                <w:i/>
+                <w:iCs/>
+                <w:color w:val="FF0000"/>
+                <w:sz w:val="16"/>
+                <w:szCs w:val="16"/>
+              </w:rPr>
+            </w:pPr>
+            <w:r>
+              <w:rPr>
+                <w:rFonts w:ascii="Verdana" w:hAnsi="Verdana" w:cstheme="minorHAnsi"/>
+                <w:i/>
+                <w:iCs/>
+                <w:color w:val="FF0000"/>
+                <w:sz w:val="16"/>
+                <w:szCs w:val="16"/>
+              </w:rPr>
+              <w:t xml:space="preserve">You must notify the ethics committee immediately if a data breach </w:t>
+            </w:r>
+            <w:proofErr w:type="gramStart"/>
+            <w:r>
+              <w:rPr>
+                <w:rFonts w:ascii="Verdana" w:hAnsi="Verdana" w:cstheme="minorHAnsi"/>
+                <w:i/>
+                <w:iCs/>
+                <w:color w:val="FF0000"/>
+                <w:sz w:val="16"/>
+                <w:szCs w:val="16"/>
+              </w:rPr>
+              <w:t>occurs</w:t>
+            </w:r>
+            <w:proofErr w:type="gramEnd"/>
+          </w:p>
+          <w:p>
+            <w:pPr>
+              <w:rPr>
+                <w:rFonts w:ascii="Verdana" w:hAnsi="Verdana" w:cstheme="minorHAnsi"/>
+                <w:sz w:val="20"/>
+                <w:szCs w:val="20"/>
+              </w:rPr>
+            </w:pPr>
+          </w:p>
+          <w:p>
+            <w:pPr>
+              <w:rPr>
+                <w:rFonts w:ascii="Verdana" w:hAnsi="Verdana" w:cstheme="minorHAnsi"/>
+                <w:sz w:val="20"/>
+                <w:szCs w:val="20"/>
+              </w:rPr>
+            </w:pPr>
+            <w:r>
+              <w:rPr>
+                <w:rFonts w:ascii="Verdana" w:hAnsi="Verdana" w:cstheme="minorHAnsi"/>
+                <w:sz w:val="20"/>
+                <w:szCs w:val="20"/>
+              </w:rPr>
+              <w:t>MFA is enabled. The folder will not be shared with any other users.</w:t>
+            </w:r>
+          </w:p>
+          <w:p>
+            <w:pPr>
+              <w:rPr>
+                <w:rFonts w:ascii="Verdana" w:hAnsi="Verdana" w:cstheme="minorHAnsi"/>
+                <w:sz w:val="20"/>
+                <w:szCs w:val="20"/>
+              </w:rPr>
+            </w:pPr>
+          </w:p>
+          <w:p>
+            <w:pPr>
+              <w:rPr>
+                <w:rFonts w:ascii="Verdana" w:hAnsi="Verdana" w:cstheme="minorHAnsi"/>
                 <w:sz w:val="20"/>
                 <w:szCs w:val="20"/>
               </w:rPr>
@@ -1716,197 +2056,142 @@
                 <w:sz w:val="20"/>
                 <w:szCs w:val="20"/>
               </w:rPr>
-              <w:t xml:space="preserve">.3. </w:t>
-            </w:r>
-            <w:r>
-              <w:rPr>
-                <w:rFonts w:ascii="Verdana" w:hAnsi="Verdana" w:cstheme="minorHAnsi"/>
-                <w:b/>
-                <w:bCs/>
-                <w:sz w:val="20"/>
-                <w:szCs w:val="20"/>
-              </w:rPr>
-              <w:t>How will you</w:t>
-            </w:r>
-            <w:r>
-              <w:rPr>
-                <w:rFonts w:ascii="Verdana" w:hAnsi="Verdana" w:cstheme="minorHAnsi"/>
-                <w:b/>
-                <w:bCs/>
+              <w:t>.4 How wil</w:t>
+            </w:r>
+            <w:r>
+              <w:rPr>
+                <w:rFonts w:ascii="Verdana" w:hAnsi="Verdana" w:cstheme="minorHAnsi"/>
+                <w:b/>
+                <w:bCs/>
+                <w:sz w:val="20"/>
+                <w:szCs w:val="20"/>
+              </w:rPr>
+              <w:t>l</w:t>
+            </w:r>
+            <w:r>
+              <w:rPr>
+                <w:rFonts w:ascii="Verdana" w:hAnsi="Verdana" w:cstheme="minorHAnsi"/>
+                <w:b/>
+                <w:bCs/>
+                <w:sz w:val="20"/>
+                <w:szCs w:val="20"/>
+              </w:rPr>
+              <w:t xml:space="preserve"> access</w:t>
+            </w:r>
+            <w:r>
+              <w:rPr>
+                <w:rFonts w:ascii="Verdana" w:hAnsi="Verdana" w:cstheme="minorHAnsi"/>
+                <w:b/>
+                <w:bCs/>
+                <w:sz w:val="20"/>
+                <w:szCs w:val="20"/>
+              </w:rPr>
+              <w:t xml:space="preserve"> be revoked</w:t>
+            </w:r>
+            <w:r>
+              <w:rPr>
+                <w:rFonts w:ascii="Verdana" w:hAnsi="Verdana" w:cstheme="minorHAnsi"/>
+                <w:b/>
+                <w:bCs/>
+                <w:sz w:val="20"/>
+                <w:szCs w:val="20"/>
+              </w:rPr>
+              <w:t>?</w:t>
+            </w:r>
+          </w:p>
+          <w:p>
+            <w:pPr>
+              <w:rPr>
+                <w:rFonts w:ascii="Verdana" w:hAnsi="Verdana" w:cstheme="minorHAnsi"/>
+                <w:i/>
+                <w:iCs/>
+                <w:sz w:val="16"/>
+                <w:szCs w:val="16"/>
+              </w:rPr>
+            </w:pPr>
+            <w:r>
+              <w:rPr>
+                <w:rFonts w:ascii="Verdana" w:hAnsi="Verdana" w:cstheme="minorHAnsi"/>
+                <w:i/>
+                <w:iCs/>
+                <w:sz w:val="16"/>
+                <w:szCs w:val="16"/>
+              </w:rPr>
+              <w:t xml:space="preserve">e.g., if a user leaves the </w:t>
+            </w:r>
+            <w:proofErr w:type="gramStart"/>
+            <w:r>
+              <w:rPr>
+                <w:rFonts w:ascii="Verdana" w:hAnsi="Verdana" w:cstheme="minorHAnsi"/>
+                <w:i/>
+                <w:iCs/>
+                <w:sz w:val="16"/>
+                <w:szCs w:val="16"/>
+              </w:rPr>
+              <w:t>University</w:t>
+            </w:r>
+            <w:proofErr w:type="gramEnd"/>
+          </w:p>
+          <w:p>
+            <w:pPr>
+              <w:rPr>
+                <w:rFonts w:ascii="Verdana" w:hAnsi="Verdana" w:cstheme="minorHAnsi"/>
+                <w:sz w:val="20"/>
+                <w:szCs w:val="20"/>
+              </w:rPr>
+            </w:pPr>
+          </w:p>
+          <w:p>
+            <w:pPr>
+              <w:rPr>
+                <w:rFonts w:ascii="Verdana" w:hAnsi="Verdana" w:cstheme="minorHAnsi"/>
+                <w:sz w:val="20"/>
+                <w:szCs w:val="20"/>
+              </w:rPr>
+            </w:pPr>
+            <w:r>
+              <w:rPr>
+                <w:rFonts w:ascii="Verdana" w:hAnsi="Verdana" w:cstheme="minorHAnsi"/>
+                <w:sz w:val="20"/>
+                <w:szCs w:val="20"/>
+              </w:rPr>
+              <w:t xml:space="preserve">OneDrive storage will be deleted automatically after the student completes </w:t>
+            </w:r>
+            <w:proofErr w:type="gramStart"/>
+            <w:r>
+              <w:rPr>
+                <w:rFonts w:ascii="Verdana" w:hAnsi="Verdana" w:cstheme="minorHAnsi"/>
+                <w:sz w:val="20"/>
+                <w:szCs w:val="20"/>
+              </w:rPr>
+              <w:t>their</w:t>
+            </w:r>
+            <w:proofErr w:type="gramEnd"/>
+            <w:r>
+              <w:rPr>
+                <w:rFonts w:ascii="Verdana" w:hAnsi="Verdana" w:cstheme="minorHAnsi"/>
                 <w:sz w:val="20"/>
                 <w:szCs w:val="20"/>
               </w:rPr>
               <w:t xml:space="preserve"> </w:t>
             </w:r>
-            <w:r>
-              <w:rPr>
-                <w:rFonts w:ascii="Verdana" w:hAnsi="Verdana" w:cstheme="minorHAnsi"/>
-                <w:b/>
-                <w:bCs/>
-                <w:sz w:val="20"/>
-                <w:szCs w:val="20"/>
-              </w:rPr>
-              <w:t>ensure only authorised users have access to the data</w:t>
-            </w:r>
-            <w:r>
-              <w:rPr>
-                <w:rFonts w:ascii="Verdana" w:hAnsi="Verdana" w:cstheme="minorHAnsi"/>
-                <w:b/>
-                <w:bCs/>
-                <w:sz w:val="20"/>
-                <w:szCs w:val="20"/>
-              </w:rPr>
-              <w:t>?</w:t>
-            </w:r>
-          </w:p>
-          <w:p>
-            <w:pPr>
-              <w:rPr>
-                <w:rFonts w:ascii="Verdana" w:hAnsi="Verdana" w:cstheme="minorHAnsi"/>
-                <w:i/>
-                <w:iCs/>
-                <w:color w:val="FF0000"/>
-                <w:sz w:val="16"/>
-                <w:szCs w:val="16"/>
-              </w:rPr>
-            </w:pPr>
-            <w:r>
-              <w:rPr>
-                <w:rFonts w:ascii="Verdana" w:hAnsi="Verdana" w:cstheme="minorHAnsi"/>
-                <w:i/>
-                <w:iCs/>
-                <w:color w:val="FF0000"/>
-                <w:sz w:val="16"/>
-                <w:szCs w:val="16"/>
-              </w:rPr>
-              <w:t>You must notify the ethics committee immediately if a data breach occurs</w:t>
-            </w:r>
-          </w:p>
-          <w:p>
-            <w:pPr>
-              <w:rPr>
-                <w:rFonts w:ascii="Verdana" w:hAnsi="Verdana" w:cstheme="minorHAnsi"/>
-                <w:sz w:val="20"/>
-                <w:szCs w:val="20"/>
-              </w:rPr>
-            </w:pPr>
-          </w:p>
-          <w:p>
-            <w:pPr>
-              <w:rPr>
-                <w:rFonts w:ascii="Verdana" w:hAnsi="Verdana" w:cstheme="minorHAnsi"/>
-                <w:sz w:val="20"/>
-                <w:szCs w:val="20"/>
-              </w:rPr>
-            </w:pPr>
-          </w:p>
-          <w:p>
-            <w:pPr>
-              <w:rPr>
-                <w:rFonts w:ascii="Verdana" w:hAnsi="Verdana" w:cstheme="minorHAnsi"/>
-                <w:sz w:val="20"/>
-                <w:szCs w:val="20"/>
-              </w:rPr>
-            </w:pPr>
-            <w:r>
-              <w:rPr>
-                <w:rFonts w:ascii="Verdana" w:hAnsi="Verdana" w:cstheme="minorHAnsi"/>
-                <w:b/>
-                <w:bCs/>
-                <w:sz w:val="20"/>
-                <w:szCs w:val="20"/>
-              </w:rPr>
-              <w:t>4</w:t>
-            </w:r>
-            <w:r>
-              <w:rPr>
-                <w:rFonts w:ascii="Verdana" w:hAnsi="Verdana" w:cstheme="minorHAnsi"/>
-                <w:b/>
-                <w:bCs/>
-                <w:sz w:val="20"/>
-                <w:szCs w:val="20"/>
-              </w:rPr>
-              <w:t>.4 How wil</w:t>
-            </w:r>
-            <w:r>
-              <w:rPr>
-                <w:rFonts w:ascii="Verdana" w:hAnsi="Verdana" w:cstheme="minorHAnsi"/>
-                <w:b/>
-                <w:bCs/>
-                <w:sz w:val="20"/>
-                <w:szCs w:val="20"/>
-              </w:rPr>
-              <w:t>l</w:t>
-            </w:r>
-            <w:r>
-              <w:rPr>
-                <w:rFonts w:ascii="Verdana" w:hAnsi="Verdana" w:cstheme="minorHAnsi"/>
-                <w:b/>
-                <w:bCs/>
-                <w:sz w:val="20"/>
-                <w:szCs w:val="20"/>
-              </w:rPr>
-              <w:t xml:space="preserve"> access</w:t>
-            </w:r>
-            <w:r>
-              <w:rPr>
-                <w:rFonts w:ascii="Verdana" w:hAnsi="Verdana" w:cstheme="minorHAnsi"/>
-                <w:b/>
-                <w:bCs/>
-                <w:sz w:val="20"/>
-                <w:szCs w:val="20"/>
-              </w:rPr>
-              <w:t xml:space="preserve"> be revoked</w:t>
-            </w:r>
-            <w:r>
-              <w:rPr>
-                <w:rFonts w:ascii="Verdana" w:hAnsi="Verdana" w:cstheme="minorHAnsi"/>
-                <w:b/>
-                <w:bCs/>
-                <w:sz w:val="20"/>
-                <w:szCs w:val="20"/>
-              </w:rPr>
-              <w:t>?</w:t>
-            </w:r>
-          </w:p>
-          <w:p>
-            <w:pPr>
-              <w:rPr>
-                <w:rFonts w:ascii="Verdana" w:hAnsi="Verdana" w:cstheme="minorHAnsi"/>
-                <w:i/>
-                <w:iCs/>
-                <w:sz w:val="16"/>
-                <w:szCs w:val="16"/>
-              </w:rPr>
-            </w:pPr>
-            <w:r>
-              <w:rPr>
-                <w:rFonts w:ascii="Verdana" w:hAnsi="Verdana" w:cstheme="minorHAnsi"/>
-                <w:i/>
-                <w:iCs/>
-                <w:sz w:val="16"/>
-                <w:szCs w:val="16"/>
-              </w:rPr>
-              <w:t>e.g., if a user leaves the University</w:t>
-            </w:r>
-          </w:p>
-          <w:p>
-            <w:pPr>
-              <w:rPr>
-                <w:rFonts w:ascii="Verdana" w:hAnsi="Verdana" w:cstheme="minorHAnsi"/>
-                <w:sz w:val="20"/>
-                <w:szCs w:val="20"/>
-              </w:rPr>
-            </w:pPr>
-          </w:p>
-          <w:p>
-            <w:pPr>
-              <w:rPr>
-                <w:rFonts w:ascii="Verdana" w:hAnsi="Verdana" w:cstheme="minorHAnsi"/>
-                <w:sz w:val="20"/>
-                <w:szCs w:val="20"/>
-              </w:rPr>
-            </w:pPr>
+          </w:p>
+          <w:p>
+            <w:pPr>
+              <w:rPr>
+                <w:rFonts w:ascii="Verdana" w:hAnsi="Verdana" w:cstheme="minorHAnsi"/>
+                <w:sz w:val="20"/>
+                <w:szCs w:val="20"/>
+              </w:rPr>
+            </w:pPr>
+            <w:r>
+              <w:rPr>
+                <w:rFonts w:ascii="Verdana" w:hAnsi="Verdana" w:cstheme="minorHAnsi"/>
+                <w:sz w:val="20"/>
+                <w:szCs w:val="20"/>
+              </w:rPr>
+              <w:t>degree.</w:t>
+            </w:r>
           </w:p>
           <w:p>
             <w:pPr>
@@ -2156,7 +2441,7 @@
                 </w:rPr>
                 <w:id w:val="-1021308780"/>
                 <w14:checkbox>
-                  <w14:checked w14:val="0"/>
+                  <w14:checked w14:val="1"/>
                   <w14:checkedState w14:val="2612" w14:font="MS Gothic"/>
                   <w14:uncheckedState w14:val="2610" w14:font="MS Gothic"/>
                 </w14:checkbox>
@@ -2164,11 +2449,11 @@
               <w:sdtContent>
                 <w:r>
                   <w:rPr>
-                    <w:rFonts w:ascii="Segoe UI Symbol" w:eastAsia="MS Gothic" w:hAnsi="Segoe UI Symbol" w:cs="Segoe UI Symbol"/>
+                    <w:rFonts w:ascii="MS Gothic" w:eastAsia="MS Gothic" w:hAnsi="MS Gothic" w:cstheme="minorHAnsi" w:hint="eastAsia"/>
                     <w:sz w:val="20"/>
                     <w:szCs w:val="20"/>
                   </w:rPr>
-                  <w:t>☐</w:t>
+                  <w:t>☒</w:t>
                 </w:r>
               </w:sdtContent>
             </w:sdt>
@@ -2204,7 +2489,25 @@
                 <w:sz w:val="20"/>
                 <w:szCs w:val="20"/>
               </w:rPr>
-              <w:t>If Yes specify the categories of identifiable or potentially identifiable data</w:t>
+              <w:t xml:space="preserve">If </w:t>
+            </w:r>
+            <w:proofErr w:type="gramStart"/>
+            <w:r>
+              <w:rPr>
+                <w:rFonts w:ascii="Verdana" w:hAnsi="Verdana" w:cstheme="minorHAnsi"/>
+                <w:sz w:val="20"/>
+                <w:szCs w:val="20"/>
+              </w:rPr>
+              <w:t>Yes</w:t>
+            </w:r>
+            <w:proofErr w:type="gramEnd"/>
+            <w:r>
+              <w:rPr>
+                <w:rFonts w:ascii="Verdana" w:hAnsi="Verdana" w:cstheme="minorHAnsi"/>
+                <w:sz w:val="20"/>
+                <w:szCs w:val="20"/>
+              </w:rPr>
+              <w:t xml:space="preserve"> specify the categories of identifiable or potentially identifiable data</w:t>
             </w:r>
             <w:r>
               <w:rPr>
@@ -2549,7 +2852,7 @@
                 </w:rPr>
                 <w:id w:val="1816449058"/>
                 <w14:checkbox>
-                  <w14:checked w14:val="0"/>
+                  <w14:checked w14:val="1"/>
                   <w14:checkedState w14:val="2612" w14:font="MS Gothic"/>
                   <w14:uncheckedState w14:val="2610" w14:font="MS Gothic"/>
                 </w14:checkbox>
@@ -2557,11 +2860,11 @@
               <w:sdtContent>
                 <w:r>
                   <w:rPr>
-                    <w:rFonts w:ascii="Segoe UI Symbol" w:eastAsia="MS Gothic" w:hAnsi="Segoe UI Symbol" w:cs="Segoe UI Symbol"/>
+                    <w:rFonts w:ascii="MS Gothic" w:eastAsia="MS Gothic" w:hAnsi="MS Gothic" w:cstheme="minorHAnsi" w:hint="eastAsia"/>
                     <w:sz w:val="20"/>
                     <w:szCs w:val="20"/>
                   </w:rPr>
-                  <w:t>☐</w:t>
+                  <w:t>☒</w:t>
                 </w:r>
               </w:sdtContent>
             </w:sdt>
@@ -2748,8 +3051,20 @@
                 <w:sz w:val="16"/>
                 <w:szCs w:val="16"/>
               </w:rPr>
-              <w:t>e.g., will audio recordings be destroyed after they have been transcribed or textual responses had identifying details removed</w:t>
-            </w:r>
+              <w:t xml:space="preserve">e.g., will audio recordings be destroyed after they have been transcribed or textual responses had identifying details </w:t>
+            </w:r>
+            <w:proofErr w:type="gramStart"/>
+            <w:r>
+              <w:rPr>
+                <w:rFonts w:ascii="Verdana" w:hAnsi="Verdana" w:cstheme="minorHAnsi"/>
+                <w:i/>
+                <w:iCs/>
+                <w:sz w:val="16"/>
+                <w:szCs w:val="16"/>
+              </w:rPr>
+              <w:t>removed</w:t>
+            </w:r>
+            <w:proofErr w:type="gramEnd"/>
           </w:p>
           <w:p>
             <w:pPr>
@@ -2851,7 +3166,7 @@
                 </w:rPr>
                 <w:id w:val="-531728819"/>
                 <w14:checkbox>
-                  <w14:checked w14:val="0"/>
+                  <w14:checked w14:val="1"/>
                   <w14:checkedState w14:val="2612" w14:font="MS Gothic"/>
                   <w14:uncheckedState w14:val="2610" w14:font="MS Gothic"/>
                 </w14:checkbox>
@@ -2859,11 +3174,11 @@
               <w:sdtContent>
                 <w:r>
                   <w:rPr>
-                    <w:rFonts w:ascii="Segoe UI Symbol" w:eastAsia="MS Gothic" w:hAnsi="Segoe UI Symbol" w:cs="Segoe UI Symbol"/>
+                    <w:rFonts w:ascii="MS Gothic" w:eastAsia="MS Gothic" w:hAnsi="MS Gothic" w:cstheme="minorHAnsi" w:hint="eastAsia"/>
                     <w:sz w:val="20"/>
                     <w:szCs w:val="20"/>
                   </w:rPr>
-                  <w:t>☐</w:t>
+                  <w:t>☒</w:t>
                 </w:r>
               </w:sdtContent>
             </w:sdt>
@@ -2907,7 +3222,25 @@
                 <w:sz w:val="20"/>
                 <w:szCs w:val="20"/>
               </w:rPr>
-              <w:t>If No please explain why not:</w:t>
+              <w:t xml:space="preserve">If </w:t>
+            </w:r>
+            <w:proofErr w:type="gramStart"/>
+            <w:r>
+              <w:rPr>
+                <w:rFonts w:ascii="Verdana" w:hAnsi="Verdana" w:cstheme="minorHAnsi"/>
+                <w:sz w:val="20"/>
+                <w:szCs w:val="20"/>
+              </w:rPr>
+              <w:t>No</w:t>
+            </w:r>
+            <w:proofErr w:type="gramEnd"/>
+            <w:r>
+              <w:rPr>
+                <w:rFonts w:ascii="Verdana" w:hAnsi="Verdana" w:cstheme="minorHAnsi"/>
+                <w:sz w:val="20"/>
+                <w:szCs w:val="20"/>
+              </w:rPr>
+              <w:t xml:space="preserve"> please explain why not:</w:t>
             </w:r>
           </w:p>
           <w:p>
@@ -3241,7 +3574,7 @@
                 </w:rPr>
                 <w:id w:val="1456996858"/>
                 <w14:checkbox>
-                  <w14:checked w14:val="0"/>
+                  <w14:checked w14:val="1"/>
                   <w14:checkedState w14:val="2612" w14:font="MS Gothic"/>
                   <w14:uncheckedState w14:val="2610" w14:font="MS Gothic"/>
                 </w14:checkbox>
@@ -3249,11 +3582,11 @@
               <w:sdtContent>
                 <w:r>
                   <w:rPr>
-                    <w:rFonts w:ascii="Segoe UI Symbol" w:eastAsia="MS Gothic" w:hAnsi="Segoe UI Symbol" w:cs="Segoe UI Symbol"/>
+                    <w:rFonts w:ascii="MS Gothic" w:eastAsia="MS Gothic" w:hAnsi="MS Gothic" w:cstheme="minorHAnsi" w:hint="eastAsia"/>
                     <w:sz w:val="20"/>
                     <w:szCs w:val="20"/>
                   </w:rPr>
-                  <w:t>☐</w:t>
+                  <w:t>☒</w:t>
                 </w:r>
               </w:sdtContent>
             </w:sdt>
@@ -3289,7 +3622,25 @@
                 <w:sz w:val="20"/>
                 <w:szCs w:val="20"/>
               </w:rPr>
-              <w:t xml:space="preserve">If Yes specify which special categories of data </w:t>
+              <w:t xml:space="preserve">If </w:t>
+            </w:r>
+            <w:proofErr w:type="gramStart"/>
+            <w:r>
+              <w:rPr>
+                <w:rFonts w:ascii="Verdana" w:hAnsi="Verdana" w:cstheme="minorHAnsi"/>
+                <w:sz w:val="20"/>
+                <w:szCs w:val="20"/>
+              </w:rPr>
+              <w:t>Yes</w:t>
+            </w:r>
+            <w:proofErr w:type="gramEnd"/>
+            <w:r>
+              <w:rPr>
+                <w:rFonts w:ascii="Verdana" w:hAnsi="Verdana" w:cstheme="minorHAnsi"/>
+                <w:sz w:val="20"/>
+                <w:szCs w:val="20"/>
+              </w:rPr>
+              <w:t xml:space="preserve"> specify which special categories of data </w:t>
             </w:r>
             <w:r>
               <w:rPr>
@@ -3549,7 +3900,7 @@
                 </w:rPr>
                 <w:id w:val="1995368805"/>
                 <w14:checkbox>
-                  <w14:checked w14:val="0"/>
+                  <w14:checked w14:val="1"/>
                   <w14:checkedState w14:val="2612" w14:font="MS Gothic"/>
                   <w14:uncheckedState w14:val="2610" w14:font="MS Gothic"/>
                 </w14:checkbox>
@@ -3557,11 +3908,11 @@
               <w:sdtContent>
                 <w:r>
                   <w:rPr>
-                    <w:rFonts w:ascii="Segoe UI Symbol" w:eastAsia="MS Gothic" w:hAnsi="Segoe UI Symbol" w:cs="Segoe UI Symbol"/>
+                    <w:rFonts w:ascii="MS Gothic" w:eastAsia="MS Gothic" w:hAnsi="MS Gothic" w:cstheme="minorHAnsi" w:hint="eastAsia"/>
                     <w:sz w:val="20"/>
                     <w:szCs w:val="20"/>
                   </w:rPr>
-                  <w:t>☐</w:t>
+                  <w:t>☒</w:t>
                 </w:r>
               </w:sdtContent>
             </w:sdt>
@@ -3640,7 +3991,25 @@
                 <w:sz w:val="20"/>
                 <w:szCs w:val="20"/>
               </w:rPr>
-              <w:t xml:space="preserve">If Yes </w:t>
+              <w:t xml:space="preserve">If </w:t>
+            </w:r>
+            <w:proofErr w:type="gramStart"/>
+            <w:r>
+              <w:rPr>
+                <w:rFonts w:ascii="Verdana" w:hAnsi="Verdana" w:cstheme="minorHAnsi"/>
+                <w:sz w:val="20"/>
+                <w:szCs w:val="20"/>
+              </w:rPr>
+              <w:t>Yes</w:t>
+            </w:r>
+            <w:proofErr w:type="gramEnd"/>
+            <w:r>
+              <w:rPr>
+                <w:rFonts w:ascii="Verdana" w:hAnsi="Verdana" w:cstheme="minorHAnsi"/>
+                <w:sz w:val="20"/>
+                <w:szCs w:val="20"/>
+              </w:rPr>
+              <w:t xml:space="preserve"> </w:t>
             </w:r>
             <w:r>
               <w:rPr>
@@ -3685,36 +4054,49 @@
                 <w:sz w:val="16"/>
                 <w:szCs w:val="16"/>
               </w:rPr>
-              <w:t>Contact the University’s Data Protection Officer for DPIA guidance</w:t>
-            </w:r>
-          </w:p>
-          <w:p>
-            <w:pPr>
-              <w:rPr>
-                <w:rFonts w:ascii="Verdana" w:hAnsi="Verdana" w:cstheme="minorHAnsi"/>
-                <w:sz w:val="20"/>
-                <w:szCs w:val="20"/>
-              </w:rPr>
-            </w:pPr>
-          </w:p>
-          <w:p>
-            <w:pPr>
-              <w:rPr>
-                <w:rFonts w:ascii="Verdana" w:hAnsi="Verdana" w:cstheme="minorHAnsi"/>
-                <w:b/>
-                <w:bCs/>
-                <w:sz w:val="20"/>
-                <w:szCs w:val="20"/>
-              </w:rPr>
-            </w:pPr>
-            <w:r>
-              <w:rPr>
-                <w:rFonts w:ascii="Verdana" w:hAnsi="Verdana" w:cstheme="minorHAnsi"/>
-                <w:b/>
-                <w:bCs/>
-                <w:sz w:val="20"/>
-                <w:szCs w:val="20"/>
-              </w:rPr>
+              <w:t xml:space="preserve">Contact the University’s Data Protection Officer for DPIA </w:t>
+            </w:r>
+            <w:proofErr w:type="gramStart"/>
+            <w:r>
+              <w:rPr>
+                <w:rFonts w:ascii="Verdana" w:hAnsi="Verdana" w:cstheme="minorHAnsi"/>
+                <w:i/>
+                <w:iCs/>
+                <w:sz w:val="16"/>
+                <w:szCs w:val="16"/>
+              </w:rPr>
+              <w:t>guidance</w:t>
+            </w:r>
+            <w:proofErr w:type="gramEnd"/>
+          </w:p>
+          <w:p>
+            <w:pPr>
+              <w:rPr>
+                <w:rFonts w:ascii="Verdana" w:hAnsi="Verdana" w:cstheme="minorHAnsi"/>
+                <w:sz w:val="20"/>
+                <w:szCs w:val="20"/>
+              </w:rPr>
+            </w:pPr>
+          </w:p>
+          <w:p>
+            <w:pPr>
+              <w:rPr>
+                <w:rFonts w:ascii="Verdana" w:hAnsi="Verdana" w:cstheme="minorHAnsi"/>
+                <w:b/>
+                <w:bCs/>
+                <w:sz w:val="20"/>
+                <w:szCs w:val="20"/>
+              </w:rPr>
+            </w:pPr>
+            <w:r>
+              <w:rPr>
+                <w:rFonts w:ascii="Verdana" w:hAnsi="Verdana" w:cstheme="minorHAnsi"/>
+                <w:b/>
+                <w:bCs/>
+                <w:sz w:val="20"/>
+                <w:szCs w:val="20"/>
+              </w:rPr>
+              <w:lastRenderedPageBreak/>
               <w:t xml:space="preserve">b) </w:t>
             </w:r>
             <w:sdt>
@@ -3808,7 +4190,7 @@
                 </w:rPr>
                 <w:id w:val="-565102435"/>
                 <w14:checkbox>
-                  <w14:checked w14:val="0"/>
+                  <w14:checked w14:val="1"/>
                   <w14:checkedState w14:val="2612" w14:font="MS Gothic"/>
                   <w14:uncheckedState w14:val="2610" w14:font="MS Gothic"/>
                 </w14:checkbox>
@@ -3816,11 +4198,11 @@
               <w:sdtContent>
                 <w:r>
                   <w:rPr>
-                    <w:rFonts w:ascii="Segoe UI Symbol" w:eastAsia="MS Gothic" w:hAnsi="Segoe UI Symbol" w:cs="Segoe UI Symbol"/>
+                    <w:rFonts w:ascii="MS Gothic" w:eastAsia="MS Gothic" w:hAnsi="MS Gothic" w:cstheme="minorHAnsi" w:hint="eastAsia"/>
                     <w:sz w:val="20"/>
                     <w:szCs w:val="20"/>
                   </w:rPr>
-                  <w:t>☐</w:t>
+                  <w:t>☒</w:t>
                 </w:r>
               </w:sdtContent>
             </w:sdt>
@@ -3856,7 +4238,25 @@
                 <w:sz w:val="20"/>
                 <w:szCs w:val="20"/>
               </w:rPr>
-              <w:t xml:space="preserve">If Yes please provide the DPIA </w:t>
+              <w:t xml:space="preserve">If </w:t>
+            </w:r>
+            <w:proofErr w:type="gramStart"/>
+            <w:r>
+              <w:rPr>
+                <w:rFonts w:ascii="Verdana" w:hAnsi="Verdana" w:cstheme="minorHAnsi"/>
+                <w:sz w:val="20"/>
+                <w:szCs w:val="20"/>
+              </w:rPr>
+              <w:t>Yes</w:t>
+            </w:r>
+            <w:proofErr w:type="gramEnd"/>
+            <w:r>
+              <w:rPr>
+                <w:rFonts w:ascii="Verdana" w:hAnsi="Verdana" w:cstheme="minorHAnsi"/>
+                <w:sz w:val="20"/>
+                <w:szCs w:val="20"/>
+              </w:rPr>
+              <w:t xml:space="preserve"> please provide the DPIA </w:t>
             </w:r>
             <w:r>
               <w:rPr>
@@ -4038,7 +4438,7 @@
                 </w:rPr>
                 <w:id w:val="127134942"/>
                 <w14:checkbox>
-                  <w14:checked w14:val="0"/>
+                  <w14:checked w14:val="1"/>
                   <w14:checkedState w14:val="2612" w14:font="MS Gothic"/>
                   <w14:uncheckedState w14:val="2610" w14:font="MS Gothic"/>
                 </w14:checkbox>
@@ -4046,11 +4446,11 @@
               <w:sdtContent>
                 <w:r>
                   <w:rPr>
-                    <w:rFonts w:ascii="Segoe UI Symbol" w:eastAsia="MS Gothic" w:hAnsi="Segoe UI Symbol" w:cs="Segoe UI Symbol"/>
+                    <w:rFonts w:ascii="MS Gothic" w:eastAsia="MS Gothic" w:hAnsi="MS Gothic" w:cstheme="minorHAnsi" w:hint="eastAsia"/>
                     <w:sz w:val="20"/>
                     <w:szCs w:val="20"/>
                   </w:rPr>
-                  <w:t>☐</w:t>
+                  <w:t>☒</w:t>
                 </w:r>
               </w:sdtContent>
             </w:sdt>
@@ -4088,7 +4488,25 @@
                 <w:sz w:val="20"/>
                 <w:szCs w:val="20"/>
               </w:rPr>
-              <w:t>If Yes p</w:t>
+              <w:t xml:space="preserve">If </w:t>
+            </w:r>
+            <w:proofErr w:type="gramStart"/>
+            <w:r>
+              <w:rPr>
+                <w:rFonts w:ascii="Verdana" w:hAnsi="Verdana" w:cstheme="minorHAnsi"/>
+                <w:sz w:val="20"/>
+                <w:szCs w:val="20"/>
+              </w:rPr>
+              <w:t>Yes</w:t>
+            </w:r>
+            <w:proofErr w:type="gramEnd"/>
+            <w:r>
+              <w:rPr>
+                <w:rFonts w:ascii="Verdana" w:hAnsi="Verdana" w:cstheme="minorHAnsi"/>
+                <w:sz w:val="20"/>
+                <w:szCs w:val="20"/>
+              </w:rPr>
+              <w:t xml:space="preserve"> p</w:t>
             </w:r>
             <w:r>
               <w:rPr>
@@ -4308,7 +4726,7 @@
                 </w:rPr>
                 <w:id w:val="-601572088"/>
                 <w14:checkbox>
-                  <w14:checked w14:val="0"/>
+                  <w14:checked w14:val="1"/>
                   <w14:checkedState w14:val="2612" w14:font="MS Gothic"/>
                   <w14:uncheckedState w14:val="2610" w14:font="MS Gothic"/>
                 </w14:checkbox>
@@ -4316,11 +4734,11 @@
               <w:sdtContent>
                 <w:r>
                   <w:rPr>
-                    <w:rFonts w:ascii="Segoe UI Symbol" w:eastAsia="MS Gothic" w:hAnsi="Segoe UI Symbol" w:cs="Segoe UI Symbol"/>
+                    <w:rFonts w:ascii="MS Gothic" w:eastAsia="MS Gothic" w:hAnsi="MS Gothic" w:cstheme="minorHAnsi" w:hint="eastAsia"/>
                     <w:sz w:val="20"/>
                     <w:szCs w:val="20"/>
                   </w:rPr>
-                  <w:t>☐</w:t>
+                  <w:t>☒</w:t>
                 </w:r>
               </w:sdtContent>
             </w:sdt>
@@ -4356,7 +4774,25 @@
                 <w:sz w:val="20"/>
                 <w:szCs w:val="20"/>
               </w:rPr>
-              <w:t xml:space="preserve">If Yes </w:t>
+              <w:t xml:space="preserve">If </w:t>
+            </w:r>
+            <w:proofErr w:type="gramStart"/>
+            <w:r>
+              <w:rPr>
+                <w:rFonts w:ascii="Verdana" w:hAnsi="Verdana" w:cstheme="minorHAnsi"/>
+                <w:sz w:val="20"/>
+                <w:szCs w:val="20"/>
+              </w:rPr>
+              <w:t>Yes</w:t>
+            </w:r>
+            <w:proofErr w:type="gramEnd"/>
+            <w:r>
+              <w:rPr>
+                <w:rFonts w:ascii="Verdana" w:hAnsi="Verdana" w:cstheme="minorHAnsi"/>
+                <w:sz w:val="20"/>
+                <w:szCs w:val="20"/>
+              </w:rPr>
+              <w:t xml:space="preserve"> </w:t>
             </w:r>
             <w:r>
               <w:rPr>
@@ -4574,7 +5010,7 @@
                 </w:rPr>
                 <w:id w:val="828260412"/>
                 <w14:checkbox>
-                  <w14:checked w14:val="0"/>
+                  <w14:checked w14:val="1"/>
                   <w14:checkedState w14:val="2612" w14:font="MS Gothic"/>
                   <w14:uncheckedState w14:val="2610" w14:font="MS Gothic"/>
                 </w14:checkbox>
@@ -4582,11 +5018,11 @@
               <w:sdtContent>
                 <w:r>
                   <w:rPr>
-                    <w:rFonts w:ascii="Segoe UI Symbol" w:eastAsia="MS Gothic" w:hAnsi="Segoe UI Symbol" w:cs="Segoe UI Symbol"/>
+                    <w:rFonts w:ascii="MS Gothic" w:eastAsia="MS Gothic" w:hAnsi="MS Gothic" w:cstheme="minorHAnsi" w:hint="eastAsia"/>
                     <w:sz w:val="20"/>
                     <w:szCs w:val="20"/>
                   </w:rPr>
-                  <w:t>☐</w:t>
+                  <w:t>☒</w:t>
                 </w:r>
               </w:sdtContent>
             </w:sdt>
@@ -4730,8 +5166,20 @@
                 <w:sz w:val="16"/>
                 <w:szCs w:val="16"/>
               </w:rPr>
-              <w:t>project site when this has been created</w:t>
-            </w:r>
+              <w:t xml:space="preserve">project site when this has been </w:t>
+            </w:r>
+            <w:proofErr w:type="gramStart"/>
+            <w:r>
+              <w:rPr>
+                <w:rFonts w:ascii="Verdana" w:hAnsi="Verdana" w:cstheme="minorHAnsi"/>
+                <w:i/>
+                <w:iCs/>
+                <w:sz w:val="16"/>
+                <w:szCs w:val="16"/>
+              </w:rPr>
+              <w:t>created</w:t>
+            </w:r>
+            <w:proofErr w:type="gramEnd"/>
           </w:p>
           <w:p>
             <w:pPr>
@@ -4953,7 +5401,7 @@
                 </w:rPr>
                 <w:id w:val="347611959"/>
                 <w14:checkbox>
-                  <w14:checked w14:val="0"/>
+                  <w14:checked w14:val="1"/>
                   <w14:checkedState w14:val="2612" w14:font="MS Gothic"/>
                   <w14:uncheckedState w14:val="2610" w14:font="MS Gothic"/>
                 </w14:checkbox>
@@ -4961,11 +5409,11 @@
               <w:sdtContent>
                 <w:r>
                   <w:rPr>
-                    <w:rFonts w:ascii="Segoe UI Symbol" w:eastAsia="MS Gothic" w:hAnsi="Segoe UI Symbol" w:cs="Segoe UI Symbol"/>
+                    <w:rFonts w:ascii="MS Gothic" w:eastAsia="MS Gothic" w:hAnsi="MS Gothic" w:cstheme="minorHAnsi" w:hint="eastAsia"/>
                     <w:sz w:val="20"/>
                     <w:szCs w:val="20"/>
                   </w:rPr>
-                  <w:t>☐</w:t>
+                  <w:t>☒</w:t>
                 </w:r>
               </w:sdtContent>
             </w:sdt>
@@ -5001,7 +5449,25 @@
                 <w:sz w:val="20"/>
                 <w:szCs w:val="20"/>
               </w:rPr>
-              <w:t>If No please explain why not:</w:t>
+              <w:t xml:space="preserve">If </w:t>
+            </w:r>
+            <w:proofErr w:type="gramStart"/>
+            <w:r>
+              <w:rPr>
+                <w:rFonts w:ascii="Verdana" w:hAnsi="Verdana" w:cstheme="minorHAnsi"/>
+                <w:sz w:val="20"/>
+                <w:szCs w:val="20"/>
+              </w:rPr>
+              <w:t>No</w:t>
+            </w:r>
+            <w:proofErr w:type="gramEnd"/>
+            <w:r>
+              <w:rPr>
+                <w:rFonts w:ascii="Verdana" w:hAnsi="Verdana" w:cstheme="minorHAnsi"/>
+                <w:sz w:val="20"/>
+                <w:szCs w:val="20"/>
+              </w:rPr>
+              <w:t xml:space="preserve"> please explain why not:</w:t>
             </w:r>
           </w:p>
           <w:p>
@@ -5139,7 +5605,29 @@
                 <w:sz w:val="16"/>
                 <w:szCs w:val="16"/>
               </w:rPr>
-              <w:t xml:space="preserve">i.e., are they GDPR compliant </w:t>
+              <w:t xml:space="preserve">i.e., are they GDPR </w:t>
+            </w:r>
+            <w:proofErr w:type="gramStart"/>
+            <w:r>
+              <w:rPr>
+                <w:rFonts w:ascii="Verdana" w:hAnsi="Verdana" w:cstheme="minorHAnsi"/>
+                <w:i/>
+                <w:iCs/>
+                <w:sz w:val="16"/>
+                <w:szCs w:val="16"/>
+              </w:rPr>
+              <w:t>compliant</w:t>
+            </w:r>
+            <w:proofErr w:type="gramEnd"/>
+            <w:r>
+              <w:rPr>
+                <w:rFonts w:ascii="Verdana" w:hAnsi="Verdana" w:cstheme="minorHAnsi"/>
+                <w:i/>
+                <w:iCs/>
+                <w:sz w:val="16"/>
+                <w:szCs w:val="16"/>
+              </w:rPr>
+              <w:t xml:space="preserve"> </w:t>
             </w:r>
           </w:p>
           <w:p>
@@ -5234,7 +5722,7 @@
                 </w:rPr>
                 <w:id w:val="983971852"/>
                 <w14:checkbox>
-                  <w14:checked w14:val="0"/>
+                  <w14:checked w14:val="1"/>
                   <w14:checkedState w14:val="2612" w14:font="MS Gothic"/>
                   <w14:uncheckedState w14:val="2610" w14:font="MS Gothic"/>
                 </w14:checkbox>
@@ -5242,11 +5730,11 @@
               <w:sdtContent>
                 <w:r>
                   <w:rPr>
-                    <w:rFonts w:ascii="Segoe UI Symbol" w:eastAsia="MS Gothic" w:hAnsi="Segoe UI Symbol" w:cs="Segoe UI Symbol"/>
+                    <w:rFonts w:ascii="MS Gothic" w:eastAsia="MS Gothic" w:hAnsi="MS Gothic" w:cstheme="minorHAnsi" w:hint="eastAsia"/>
                     <w:sz w:val="20"/>
                     <w:szCs w:val="20"/>
                   </w:rPr>
-                  <w:t>☐</w:t>
+                  <w:t>☒</w:t>
                 </w:r>
               </w:sdtContent>
             </w:sdt>
@@ -5282,7 +5770,34 @@
                 <w:sz w:val="20"/>
                 <w:szCs w:val="20"/>
               </w:rPr>
-              <w:t>If Yes, please describe how they ensure data protection (e.g., copy/paste relevant extracts from their privacy policy, terms and conditions concerning data usage, or the binding contractual clauses that ensure data protection, include URL’s or a University contract number as appropriate)</w:t>
+              <w:t xml:space="preserve">If </w:t>
+            </w:r>
+            <w:proofErr w:type="gramStart"/>
+            <w:r>
+              <w:rPr>
+                <w:rFonts w:ascii="Verdana" w:hAnsi="Verdana" w:cstheme="minorHAnsi"/>
+                <w:sz w:val="20"/>
+                <w:szCs w:val="20"/>
+              </w:rPr>
+              <w:t>Yes</w:t>
+            </w:r>
+            <w:proofErr w:type="gramEnd"/>
+            <w:r>
+              <w:rPr>
+                <w:rFonts w:ascii="Verdana" w:hAnsi="Verdana" w:cstheme="minorHAnsi"/>
+                <w:sz w:val="20"/>
+                <w:szCs w:val="20"/>
+              </w:rPr>
+              <w:t xml:space="preserve">, please describe how they ensure data protection (e.g., copy/paste relevant extracts from their privacy policy, terms and conditions concerning data </w:t>
+            </w:r>
+            <w:r>
+              <w:rPr>
+                <w:rFonts w:ascii="Verdana" w:hAnsi="Verdana" w:cstheme="minorHAnsi"/>
+                <w:sz w:val="20"/>
+                <w:szCs w:val="20"/>
+              </w:rPr>
+              <w:lastRenderedPageBreak/>
+              <w:t>usage, or the binding contractual clauses that ensure data protection, include URL’s or a University contract number as appropriate)</w:t>
             </w:r>
             <w:r>
               <w:rPr>
@@ -5622,7 +6137,7 @@
                 </w:rPr>
                 <w:id w:val="1723408856"/>
                 <w14:checkbox>
-                  <w14:checked w14:val="0"/>
+                  <w14:checked w14:val="1"/>
                   <w14:checkedState w14:val="2612" w14:font="MS Gothic"/>
                   <w14:uncheckedState w14:val="2610" w14:font="MS Gothic"/>
                 </w14:checkbox>
@@ -5630,11 +6145,11 @@
               <w:sdtContent>
                 <w:r>
                   <w:rPr>
-                    <w:rFonts w:ascii="Segoe UI Symbol" w:eastAsia="MS Gothic" w:hAnsi="Segoe UI Symbol" w:cs="Segoe UI Symbol"/>
+                    <w:rFonts w:ascii="MS Gothic" w:eastAsia="MS Gothic" w:hAnsi="MS Gothic" w:cstheme="minorHAnsi" w:hint="eastAsia"/>
                     <w:sz w:val="20"/>
                     <w:szCs w:val="20"/>
                   </w:rPr>
-                  <w:t>☐</w:t>
+                  <w:t>☒</w:t>
                 </w:r>
               </w:sdtContent>
             </w:sdt>
@@ -5855,7 +6370,29 @@
                 <w:sz w:val="16"/>
                 <w:szCs w:val="16"/>
               </w:rPr>
-              <w:t xml:space="preserve">anonymised or pseudonymised </w:t>
+              <w:t xml:space="preserve">anonymised or </w:t>
+            </w:r>
+            <w:proofErr w:type="gramStart"/>
+            <w:r>
+              <w:rPr>
+                <w:rFonts w:ascii="Verdana" w:hAnsi="Verdana" w:cstheme="minorHAnsi"/>
+                <w:i/>
+                <w:iCs/>
+                <w:sz w:val="16"/>
+                <w:szCs w:val="16"/>
+              </w:rPr>
+              <w:t>pseudonymised</w:t>
+            </w:r>
+            <w:proofErr w:type="gramEnd"/>
+            <w:r>
+              <w:rPr>
+                <w:rFonts w:ascii="Verdana" w:hAnsi="Verdana" w:cstheme="minorHAnsi"/>
+                <w:i/>
+                <w:iCs/>
+                <w:sz w:val="16"/>
+                <w:szCs w:val="16"/>
+              </w:rPr>
+              <w:t xml:space="preserve"> </w:t>
             </w:r>
           </w:p>
           <w:p>
@@ -5958,7 +6495,7 @@
                 </w:rPr>
                 <w:id w:val="443197123"/>
                 <w14:checkbox>
-                  <w14:checked w14:val="0"/>
+                  <w14:checked w14:val="1"/>
                   <w14:checkedState w14:val="2612" w14:font="MS Gothic"/>
                   <w14:uncheckedState w14:val="2610" w14:font="MS Gothic"/>
                 </w14:checkbox>
@@ -5970,7 +6507,7 @@
                     <w:sz w:val="20"/>
                     <w:szCs w:val="20"/>
                   </w:rPr>
-                  <w:t>☐</w:t>
+                  <w:t>☒</w:t>
                 </w:r>
               </w:sdtContent>
             </w:sdt>
@@ -6011,6 +6548,7 @@
               </w:rPr>
               <w:t xml:space="preserve">If </w:t>
             </w:r>
+            <w:proofErr w:type="gramStart"/>
             <w:r>
               <w:rPr>
                 <w:rFonts w:ascii="Verdana" w:hAnsi="Verdana" w:cstheme="minorHAnsi"/>
@@ -6018,7 +6556,17 @@
                 <w:sz w:val="20"/>
                 <w:szCs w:val="20"/>
               </w:rPr>
-              <w:t>No the data should not be made available to others, unless clearly gathered for public purposes and consent has been obtained</w:t>
+              <w:t>No</w:t>
+            </w:r>
+            <w:proofErr w:type="gramEnd"/>
+            <w:r>
+              <w:rPr>
+                <w:rFonts w:ascii="Verdana" w:hAnsi="Verdana" w:cstheme="minorHAnsi"/>
+                <w:color w:val="FF0000"/>
+                <w:sz w:val="20"/>
+                <w:szCs w:val="20"/>
+              </w:rPr>
+              <w:t xml:space="preserve"> the data should not be made available to others, unless clearly gathered for public purposes and consent has been obtained</w:t>
             </w:r>
           </w:p>
           <w:p>
@@ -6158,8 +6706,20 @@
                 <w:sz w:val="16"/>
                 <w:szCs w:val="16"/>
               </w:rPr>
-              <w:t xml:space="preserve"> protected by a non-disclosure agreement</w:t>
-            </w:r>
+              <w:t xml:space="preserve"> protected by a non-disclosure </w:t>
+            </w:r>
+            <w:proofErr w:type="gramStart"/>
+            <w:r>
+              <w:rPr>
+                <w:rFonts w:ascii="Verdana" w:hAnsi="Verdana" w:cstheme="minorHAnsi"/>
+                <w:i/>
+                <w:iCs/>
+                <w:sz w:val="16"/>
+                <w:szCs w:val="16"/>
+              </w:rPr>
+              <w:t>agreement</w:t>
+            </w:r>
+            <w:proofErr w:type="gramEnd"/>
           </w:p>
           <w:p>
             <w:pPr>
@@ -6220,7 +6780,7 @@
                 </w:rPr>
                 <w:id w:val="539717576"/>
                 <w14:checkbox>
-                  <w14:checked w14:val="0"/>
+                  <w14:checked w14:val="1"/>
                   <w14:checkedState w14:val="2612" w14:font="MS Gothic"/>
                   <w14:uncheckedState w14:val="2610" w14:font="MS Gothic"/>
                 </w14:checkbox>
@@ -6228,11 +6788,11 @@
               <w:sdtContent>
                 <w:r>
                   <w:rPr>
-                    <w:rFonts w:ascii="Segoe UI Symbol" w:eastAsia="MS Gothic" w:hAnsi="Segoe UI Symbol" w:cs="Segoe UI Symbol"/>
+                    <w:rFonts w:ascii="MS Gothic" w:eastAsia="MS Gothic" w:hAnsi="MS Gothic" w:cstheme="minorHAnsi" w:hint="eastAsia"/>
                     <w:sz w:val="20"/>
                     <w:szCs w:val="20"/>
                   </w:rPr>
-                  <w:t>☐</w:t>
+                  <w:t>☒</w:t>
                 </w:r>
               </w:sdtContent>
             </w:sdt>
@@ -6268,7 +6828,25 @@
                 <w:sz w:val="20"/>
                 <w:szCs w:val="20"/>
               </w:rPr>
-              <w:t xml:space="preserve">If Yes please provide the reference number of the confidentiality agreement signed by the University’s Research Operations team: </w:t>
+              <w:t xml:space="preserve">If </w:t>
+            </w:r>
+            <w:proofErr w:type="gramStart"/>
+            <w:r>
+              <w:rPr>
+                <w:rFonts w:ascii="Verdana" w:hAnsi="Verdana" w:cstheme="minorHAnsi"/>
+                <w:sz w:val="20"/>
+                <w:szCs w:val="20"/>
+              </w:rPr>
+              <w:t>Yes</w:t>
+            </w:r>
+            <w:proofErr w:type="gramEnd"/>
+            <w:r>
+              <w:rPr>
+                <w:rFonts w:ascii="Verdana" w:hAnsi="Verdana" w:cstheme="minorHAnsi"/>
+                <w:sz w:val="20"/>
+                <w:szCs w:val="20"/>
+              </w:rPr>
+              <w:t xml:space="preserve"> please provide the reference number of the confidentiality agreement signed by the University’s Research Operations team: </w:t>
             </w:r>
           </w:p>
           <w:p>
@@ -6521,7 +7099,7 @@
             <w:pPr>
               <w:rPr>
                 <w:rFonts w:ascii="Verdana" w:hAnsi="Verdana" w:cstheme="minorHAnsi"/>
-                <w:b/>
+                <w:bCs/>
                 <w:sz w:val="20"/>
                 <w:szCs w:val="20"/>
               </w:rPr>
@@ -6535,21 +7113,40 @@
               </w:rPr>
               <w:t>Print name:</w:t>
             </w:r>
-          </w:p>
-          <w:p>
-            <w:pPr>
-              <w:rPr>
-                <w:rFonts w:ascii="Verdana" w:hAnsi="Verdana" w:cstheme="minorHAnsi"/>
-                <w:b/>
-                <w:sz w:val="20"/>
-                <w:szCs w:val="20"/>
-              </w:rPr>
-            </w:pPr>
-          </w:p>
-          <w:p>
-            <w:pPr>
-              <w:rPr>
-                <w:rFonts w:ascii="Verdana" w:hAnsi="Verdana" w:cstheme="minorHAnsi"/>
+            <w:r>
+              <w:rPr>
+                <w:rFonts w:ascii="Verdana" w:hAnsi="Verdana" w:cstheme="minorHAnsi"/>
+                <w:b/>
+                <w:sz w:val="20"/>
+                <w:szCs w:val="20"/>
+              </w:rPr>
+              <w:t xml:space="preserve"> </w:t>
+            </w:r>
+            <w:r>
+              <w:rPr>
+                <w:rFonts w:ascii="Verdana" w:hAnsi="Verdana" w:cstheme="minorHAnsi"/>
+                <w:bCs/>
+                <w:sz w:val="20"/>
+                <w:szCs w:val="20"/>
+              </w:rPr>
+              <w:t>Ting-Chun Chen</w:t>
+            </w:r>
+          </w:p>
+          <w:p>
+            <w:pPr>
+              <w:rPr>
+                <w:rFonts w:ascii="Verdana" w:hAnsi="Verdana" w:cstheme="minorHAnsi"/>
+                <w:b/>
+                <w:sz w:val="20"/>
+                <w:szCs w:val="20"/>
+              </w:rPr>
+            </w:pPr>
+          </w:p>
+          <w:p>
+            <w:pPr>
+              <w:rPr>
+                <w:rFonts w:ascii="Verdana" w:hAnsi="Verdana" w:cstheme="minorHAnsi"/>
+                <w:bCs/>
                 <w:sz w:val="20"/>
                 <w:szCs w:val="20"/>
               </w:rPr>
@@ -6562,6 +7159,24 @@
                 <w:szCs w:val="20"/>
               </w:rPr>
               <w:t>Date:</w:t>
+            </w:r>
+            <w:r>
+              <w:rPr>
+                <w:rFonts w:ascii="Verdana" w:hAnsi="Verdana" w:cstheme="minorHAnsi"/>
+                <w:b/>
+                <w:sz w:val="20"/>
+                <w:szCs w:val="20"/>
+              </w:rPr>
+              <w:t xml:space="preserve"> </w:t>
+            </w:r>
+            <w:r>
+              <w:rPr>
+                <w:rFonts w:ascii="Verdana" w:hAnsi="Verdana" w:cstheme="minorHAnsi"/>
+                <w:bCs/>
+                <w:sz w:val="20"/>
+                <w:szCs w:val="20"/>
+              </w:rPr>
+              <w:t>2023-07-01</w:t>
             </w:r>
           </w:p>
           <w:p>
@@ -9762,15 +10377,6 @@
 </file>
 
 <file path=customXml/item1.xml><?xml version="1.0" encoding="utf-8"?>
-<?mso-contentType ?>
-<FormTemplates xmlns="http://schemas.microsoft.com/sharepoint/v3/contenttype/forms">
-  <Display>DocumentLibraryForm</Display>
-  <Edit>DocumentLibraryForm</Edit>
-  <New>DocumentLibraryForm</New>
-</FormTemplates>
-</file>
-
-<file path=customXml/item2.xml><?xml version="1.0" encoding="utf-8"?>
 <ct:contentTypeSchema xmlns:ct="http://schemas.microsoft.com/office/2006/metadata/contentType" xmlns:ma="http://schemas.microsoft.com/office/2006/metadata/properties/metaAttributes" ct:_="" ma:_="" ma:contentTypeName="Document" ma:contentTypeID="0x0101008BEEECA501A5064C993409BED415DDC1" ma:contentTypeVersion="2" ma:contentTypeDescription="Create a new document." ma:contentTypeScope="" ma:versionID="7ea1e2cbb0d2f2098a47621567340559">
   <xsd:schema xmlns:xsd="http://www.w3.org/2001/XMLSchema" xmlns:xs="http://www.w3.org/2001/XMLSchema" xmlns:p="http://schemas.microsoft.com/office/2006/metadata/properties" xmlns:ns2="eb2365f1-f9d0-482f-a75b-d70d382224a6" targetNamespace="http://schemas.microsoft.com/office/2006/metadata/properties" ma:root="true" ma:fieldsID="edca5b18cdae14b9b3906f24633bdbe5" ns2:_="">
     <xsd:import namespace="eb2365f1-f9d0-482f-a75b-d70d382224a6"/>
@@ -9902,25 +10508,26 @@
 </ct:contentTypeSchema>
 </file>
 
-<file path=customXml/item3.xml><?xml version="1.0" encoding="utf-8"?>
-<b:Sources xmlns:b="http://schemas.openxmlformats.org/officeDocument/2006/bibliography" xmlns="http://schemas.openxmlformats.org/officeDocument/2006/bibliography" SelectedStyle="/APA.XSL" StyleName="APA"/>
+<file path=customXml/item2.xml><?xml version="1.0" encoding="utf-8"?>
+<?mso-contentType ?>
+<FormTemplates xmlns="http://schemas.microsoft.com/sharepoint/v3/contenttype/forms">
+  <Display>DocumentLibraryForm</Display>
+  <Edit>DocumentLibraryForm</Edit>
+  <New>DocumentLibraryForm</New>
+</FormTemplates>
 </file>
 
-<file path=customXml/item4.xml><?xml version="1.0" encoding="utf-8"?>
+<file path=customXml/item3.xml><?xml version="1.0" encoding="utf-8"?>
 <p:properties xmlns:p="http://schemas.microsoft.com/office/2006/metadata/properties" xmlns:xsi="http://www.w3.org/2001/XMLSchema-instance" xmlns:pc="http://schemas.microsoft.com/office/infopath/2007/PartnerControls">
   <documentManagement/>
 </p:properties>
 </file>
 
-<file path=customXml/itemProps1.xml><?xml version="1.0" encoding="utf-8"?>
-<ds:datastoreItem xmlns:ds="http://schemas.openxmlformats.org/officeDocument/2006/customXml" ds:itemID="{3F2092D5-1824-46F1-97E7-49ADAC6E5FEC}">
-  <ds:schemaRefs>
-    <ds:schemaRef ds:uri="http://schemas.microsoft.com/sharepoint/v3/contenttype/forms"/>
-  </ds:schemaRefs>
-</ds:datastoreItem>
+<file path=customXml/item4.xml><?xml version="1.0" encoding="utf-8"?>
+<b:Sources xmlns:b="http://schemas.openxmlformats.org/officeDocument/2006/bibliography" xmlns="http://schemas.openxmlformats.org/officeDocument/2006/bibliography" SelectedStyle="/APA.XSL" StyleName="APA"/>
 </file>
 
-<file path=customXml/itemProps2.xml><?xml version="1.0" encoding="utf-8"?>
+<file path=customXml/itemProps1.xml><?xml version="1.0" encoding="utf-8"?>
 <ds:datastoreItem xmlns:ds="http://schemas.openxmlformats.org/officeDocument/2006/customXml" ds:itemID="{B64C5F73-07CC-444C-8854-4DD4A7A56800}">
   <ds:schemaRefs>
     <ds:schemaRef ds:uri="http://schemas.microsoft.com/office/2006/metadata/contentType"/>
@@ -9938,19 +10545,27 @@
 </ds:datastoreItem>
 </file>
 
-<file path=customXml/itemProps3.xml><?xml version="1.0" encoding="utf-8"?>
-<ds:datastoreItem xmlns:ds="http://schemas.openxmlformats.org/officeDocument/2006/customXml" ds:itemID="{91B843E6-7DD7-4A72-ABF7-084F66E6B92E}">
+<file path=customXml/itemProps2.xml><?xml version="1.0" encoding="utf-8"?>
+<ds:datastoreItem xmlns:ds="http://schemas.openxmlformats.org/officeDocument/2006/customXml" ds:itemID="{3F2092D5-1824-46F1-97E7-49ADAC6E5FEC}">
   <ds:schemaRefs>
-    <ds:schemaRef ds:uri="http://schemas.openxmlformats.org/officeDocument/2006/bibliography"/>
+    <ds:schemaRef ds:uri="http://schemas.microsoft.com/sharepoint/v3/contenttype/forms"/>
   </ds:schemaRefs>
 </ds:datastoreItem>
 </file>
 
-<file path=customXml/itemProps4.xml><?xml version="1.0" encoding="utf-8"?>
+<file path=customXml/itemProps3.xml><?xml version="1.0" encoding="utf-8"?>
 <ds:datastoreItem xmlns:ds="http://schemas.openxmlformats.org/officeDocument/2006/customXml" ds:itemID="{45725966-D310-4FD9-9311-61ADFD10D5B2}">
   <ds:schemaRefs>
     <ds:schemaRef ds:uri="http://schemas.microsoft.com/office/2006/metadata/properties"/>
     <ds:schemaRef ds:uri="http://schemas.microsoft.com/office/infopath/2007/PartnerControls"/>
   </ds:schemaRefs>
 </ds:datastoreItem>
+</file>
+
+<file path=customXml/itemProps4.xml><?xml version="1.0" encoding="utf-8"?>
+<ds:datastoreItem xmlns:ds="http://schemas.openxmlformats.org/officeDocument/2006/customXml" ds:itemID="{91B843E6-7DD7-4A72-ABF7-084F66E6B92E}">
+  <ds:schemaRefs>
+    <ds:schemaRef ds:uri="http://schemas.openxmlformats.org/officeDocument/2006/bibliography"/>
+  </ds:schemaRefs>
+</ds:datastoreItem>
 </file>
</xml_diff>